<commit_message>
Oracle DB notes updated
</commit_message>
<xml_diff>
--- a/documents/Angular Features.docx
+++ b/documents/Angular Features.docx
@@ -5,22 +5,98 @@
     <w:p>
       <w:pPr>
         <w:rPr>
+          <w:rFonts w:ascii="Arial Black" w:hAnsi="Arial Black"/>
+          <w:color w:val="984806" w:themeColor="accent6" w:themeShade="80"/>
+          <w:sz w:val="32"/>
+          <w:szCs w:val="32"/>
+        </w:rPr>
+      </w:pPr>
+      <w:r>
+        <w:tab/>
+      </w:r>
+      <w:r>
+        <w:rPr>
+          <w:rFonts w:ascii="Arial Black" w:hAnsi="Arial Black"/>
+          <w:color w:val="984806" w:themeColor="accent6" w:themeShade="80"/>
+          <w:sz w:val="32"/>
+          <w:szCs w:val="32"/>
+        </w:rPr>
+        <w:t>Commands:</w:t>
+      </w:r>
+    </w:p>
+    <w:p>
+      <w:pPr>
+        <w:pStyle w:val="NoSpacing"/>
+      </w:pPr>
+      <w:r>
+        <w:tab/>
+      </w:r>
+      <w:r>
+        <w:t>ng g c</w:t>
+      </w:r>
+      <w:r>
+        <w:t>omponent</w:t>
+      </w:r>
+      <w:r>
+        <w:t xml:space="preserve"> file_name</w:t>
+      </w:r>
+      <w:r>
+        <w:t xml:space="preserve"> --spec false;</w:t>
+      </w:r>
+      <w:r>
+        <w:tab/>
+      </w:r>
+    </w:p>
+    <w:p>
+      <w:pPr>
+        <w:pStyle w:val="NoSpacing"/>
+      </w:pPr>
+      <w:r>
+        <w:t xml:space="preserve">   </w:t>
+      </w:r>
+      <w:r>
+        <w:tab/>
+      </w:r>
+      <w:r>
+        <w:t>ng g class ingredient-model --skipTests</w:t>
+      </w:r>
+      <w:r>
+        <w:tab/>
+      </w:r>
+    </w:p>
+    <w:p>
+      <w:pPr>
+        <w:rPr>
+          <w:rFonts w:ascii="Arial Black" w:hAnsi="Arial Black"/>
+        </w:rPr>
+      </w:pPr>
+    </w:p>
+    <w:p>
+      <w:pPr>
+        <w:rPr>
+          <w:rFonts w:ascii="Arial Black" w:hAnsi="Arial Black"/>
+        </w:rPr>
+      </w:pPr>
+      <w:r>
+        <w:rPr>
+          <w:rFonts w:ascii="Arial Black" w:hAnsi="Arial Black"/>
+        </w:rPr>
+        <w:tab/>
+      </w:r>
+      <w:r>
+        <w:rPr>
+          <w:rFonts w:ascii="Arial Black" w:hAnsi="Arial Black"/>
+        </w:rPr>
+        <w:tab/>
+      </w:r>
+    </w:p>
+    <w:p>
+      <w:pPr>
+        <w:rPr>
           <w:b/>
           <w:u w:val="single"/>
         </w:rPr>
       </w:pPr>
-      <w:r>
-        <w:tab/>
-      </w:r>
-      <w:r>
-        <w:tab/>
-      </w:r>
-      <w:r>
-        <w:tab/>
-      </w:r>
-      <w:r>
-        <w:tab/>
-      </w:r>
       <w:r>
         <w:tab/>
       </w:r>
@@ -1181,6 +1257,7 @@
           <w:sz w:val="20"/>
           <w:szCs w:val="20"/>
         </w:rPr>
+        <w:lastRenderedPageBreak/>
         <w:t xml:space="preserve">1.2 </w:t>
       </w:r>
       <w:r>
@@ -1482,6 +1559,154 @@
     </w:p>
     <w:p>
       <w:pPr>
+        <w:pStyle w:val="NoSpacing"/>
+        <w:rPr>
+          <w:color w:val="800000"/>
+        </w:rPr>
+      </w:pPr>
+    </w:p>
+    <w:p>
+      <w:pPr>
+        <w:shd w:val="clear" w:color="auto" w:fill="FFFFFF"/>
+        <w:spacing w:after="0" w:line="204" w:lineRule="atLeast"/>
+        <w:rPr>
+          <w:rFonts w:ascii="Consolas" w:eastAsia="Times New Roman" w:hAnsi="Consolas" w:cs="Times New Roman"/>
+          <w:color w:val="000000"/>
+          <w:sz w:val="15"/>
+          <w:szCs w:val="15"/>
+        </w:rPr>
+      </w:pPr>
+      <w:r>
+        <w:rPr>
+          <w:rFonts w:ascii="Consolas" w:eastAsia="Times New Roman" w:hAnsi="Consolas" w:cs="Times New Roman"/>
+          <w:color w:val="795E26"/>
+          <w:sz w:val="15"/>
+          <w:szCs w:val="15"/>
+          <w:highlight w:val="cyan"/>
+        </w:rPr>
+        <w:t>setTimeout</w:t>
+      </w:r>
+      <w:r>
+        <w:rPr>
+          <w:rFonts w:ascii="Consolas" w:eastAsia="Times New Roman" w:hAnsi="Consolas" w:cs="Times New Roman"/>
+          <w:color w:val="000000"/>
+          <w:sz w:val="15"/>
+          <w:szCs w:val="15"/>
+          <w:highlight w:val="cyan"/>
+        </w:rPr>
+        <w:t>(()</w:t>
+      </w:r>
+      <w:r>
+        <w:rPr>
+          <w:rFonts w:ascii="Consolas" w:eastAsia="Times New Roman" w:hAnsi="Consolas" w:cs="Times New Roman"/>
+          <w:color w:val="0000FF"/>
+          <w:sz w:val="15"/>
+          <w:szCs w:val="15"/>
+          <w:highlight w:val="cyan"/>
+        </w:rPr>
+        <w:t>=&gt;</w:t>
+      </w:r>
+      <w:r>
+        <w:rPr>
+          <w:rFonts w:ascii="Consolas" w:eastAsia="Times New Roman" w:hAnsi="Consolas" w:cs="Times New Roman"/>
+          <w:color w:val="000000"/>
+          <w:sz w:val="15"/>
+          <w:szCs w:val="15"/>
+          <w:highlight w:val="cyan"/>
+        </w:rPr>
+        <w:t>{</w:t>
+      </w:r>
+      <w:r>
+        <w:rPr>
+          <w:rFonts w:ascii="Consolas" w:eastAsia="Times New Roman" w:hAnsi="Consolas" w:cs="Times New Roman"/>
+          <w:color w:val="0000FF"/>
+          <w:sz w:val="15"/>
+          <w:szCs w:val="15"/>
+          <w:highlight w:val="cyan"/>
+        </w:rPr>
+        <w:t>this</w:t>
+      </w:r>
+      <w:r>
+        <w:rPr>
+          <w:rFonts w:ascii="Consolas" w:eastAsia="Times New Roman" w:hAnsi="Consolas" w:cs="Times New Roman"/>
+          <w:color w:val="000000"/>
+          <w:sz w:val="15"/>
+          <w:szCs w:val="15"/>
+          <w:highlight w:val="cyan"/>
+        </w:rPr>
+        <w:t>.</w:t>
+      </w:r>
+      <w:r>
+        <w:rPr>
+          <w:rFonts w:ascii="Consolas" w:eastAsia="Times New Roman" w:hAnsi="Consolas" w:cs="Times New Roman"/>
+          <w:color w:val="001080"/>
+          <w:sz w:val="15"/>
+          <w:szCs w:val="15"/>
+          <w:highlight w:val="cyan"/>
+        </w:rPr>
+        <w:t>customDisabled</w:t>
+      </w:r>
+      <w:r>
+        <w:rPr>
+          <w:rFonts w:ascii="Consolas" w:eastAsia="Times New Roman" w:hAnsi="Consolas" w:cs="Times New Roman"/>
+          <w:color w:val="000000"/>
+          <w:sz w:val="15"/>
+          <w:szCs w:val="15"/>
+          <w:highlight w:val="cyan"/>
+        </w:rPr>
+        <w:t>=</w:t>
+      </w:r>
+      <w:r>
+        <w:rPr>
+          <w:rFonts w:ascii="Consolas" w:eastAsia="Times New Roman" w:hAnsi="Consolas" w:cs="Times New Roman"/>
+          <w:color w:val="0000FF"/>
+          <w:sz w:val="15"/>
+          <w:szCs w:val="15"/>
+          <w:highlight w:val="cyan"/>
+        </w:rPr>
+        <w:t>false</w:t>
+      </w:r>
+      <w:r>
+        <w:rPr>
+          <w:rFonts w:ascii="Consolas" w:eastAsia="Times New Roman" w:hAnsi="Consolas" w:cs="Times New Roman"/>
+          <w:color w:val="000000"/>
+          <w:sz w:val="15"/>
+          <w:szCs w:val="15"/>
+          <w:highlight w:val="cyan"/>
+        </w:rPr>
+        <w:t>},</w:t>
+      </w:r>
+      <w:r>
+        <w:rPr>
+          <w:rFonts w:ascii="Consolas" w:eastAsia="Times New Roman" w:hAnsi="Consolas" w:cs="Times New Roman"/>
+          <w:color w:val="09885A"/>
+          <w:sz w:val="15"/>
+          <w:szCs w:val="15"/>
+          <w:highlight w:val="cyan"/>
+        </w:rPr>
+        <w:t>1000</w:t>
+      </w:r>
+      <w:r>
+        <w:rPr>
+          <w:rFonts w:ascii="Consolas" w:eastAsia="Times New Roman" w:hAnsi="Consolas" w:cs="Times New Roman"/>
+          <w:color w:val="000000"/>
+          <w:sz w:val="15"/>
+          <w:szCs w:val="15"/>
+          <w:highlight w:val="cyan"/>
+        </w:rPr>
+        <w:t>);</w:t>
+      </w:r>
+    </w:p>
+    <w:p>
+      <w:pPr>
+        <w:pStyle w:val="NoSpacing"/>
+        <w:rPr>
+          <w:color w:val="800000"/>
+        </w:rPr>
+      </w:pPr>
+    </w:p>
+    <w:p>
+      <w:pPr>
         <w:shd w:val="clear" w:color="auto" w:fill="FFFFFF"/>
         <w:spacing w:after="0" w:line="204" w:lineRule="atLeast"/>
         <w:rPr>
@@ -1498,7 +1723,6 @@
           <w:sz w:val="20"/>
           <w:szCs w:val="20"/>
         </w:rPr>
-        <w:lastRenderedPageBreak/>
         <w:t>1.3</w:t>
       </w:r>
       <w:r>
@@ -2654,13 +2878,13 @@
         <w:spacing w:after="0" w:line="204" w:lineRule="atLeast"/>
         <w:rPr>
           <w:rFonts w:ascii="Arial Black" w:eastAsia="Times New Roman" w:hAnsi="Arial Black" w:cs="Consolas"/>
-          <w:color w:val="000000"/>
+          <w:color w:val="C0504D" w:themeColor="accent2"/>
         </w:rPr>
       </w:pPr>
       <w:r>
         <w:rPr>
           <w:rFonts w:ascii="Arial Black" w:eastAsia="Times New Roman" w:hAnsi="Arial Black" w:cs="Consolas"/>
-          <w:color w:val="000000"/>
+          <w:color w:val="C0504D" w:themeColor="accent2"/>
         </w:rPr>
         <w:t>String interpolation can be replaced by property binding:</w:t>
       </w:r>
@@ -2814,6 +3038,1105 @@
         <w:shd w:val="clear" w:color="auto" w:fill="FFFFFF"/>
         <w:spacing w:after="0" w:line="204" w:lineRule="atLeast"/>
         <w:rPr>
+          <w:rFonts w:ascii="Arial Black" w:eastAsia="Times New Roman" w:hAnsi="Arial Black" w:cs="Consolas"/>
+          <w:color w:val="000000"/>
+          <w:sz w:val="18"/>
+          <w:szCs w:val="18"/>
+        </w:rPr>
+      </w:pPr>
+    </w:p>
+    <w:p>
+      <w:pPr>
+        <w:shd w:val="clear" w:color="auto" w:fill="FFFFFF"/>
+        <w:spacing w:after="0" w:line="204" w:lineRule="atLeast"/>
+        <w:rPr>
+          <w:rFonts w:ascii="Arial Black" w:eastAsia="Times New Roman" w:hAnsi="Arial Black" w:cs="Consolas"/>
+          <w:color w:val="C0504D" w:themeColor="accent2"/>
+        </w:rPr>
+      </w:pPr>
+      <w:r>
+        <w:rPr>
+          <w:rFonts w:ascii="Arial Black" w:eastAsia="Times New Roman" w:hAnsi="Arial Black" w:cs="Consolas"/>
+          <w:color w:val="C0504D" w:themeColor="accent2"/>
+        </w:rPr>
+        <w:t>If Else condition using directive *ngIf</w:t>
+      </w:r>
+    </w:p>
+    <w:p>
+      <w:pPr>
+        <w:shd w:val="clear" w:color="auto" w:fill="FFFFFF"/>
+        <w:spacing w:after="0" w:line="204" w:lineRule="atLeast"/>
+        <w:rPr>
+          <w:rFonts w:ascii="Consolas" w:eastAsia="Times New Roman" w:hAnsi="Consolas" w:cs="Times New Roman"/>
+          <w:color w:val="000000"/>
+          <w:sz w:val="15"/>
+          <w:szCs w:val="15"/>
+        </w:rPr>
+      </w:pPr>
+      <w:r>
+        <w:rPr>
+          <w:rFonts w:ascii="Consolas" w:eastAsia="Times New Roman" w:hAnsi="Consolas" w:cs="Times New Roman"/>
+          <w:color w:val="800000"/>
+          <w:sz w:val="15"/>
+          <w:szCs w:val="15"/>
+        </w:rPr>
+        <w:t>&lt;p</w:t>
+      </w:r>
+      <w:r>
+        <w:rPr>
+          <w:rFonts w:ascii="Consolas" w:eastAsia="Times New Roman" w:hAnsi="Consolas" w:cs="Times New Roman"/>
+          <w:color w:val="000000"/>
+          <w:sz w:val="15"/>
+          <w:szCs w:val="15"/>
+        </w:rPr>
+        <w:t> </w:t>
+      </w:r>
+      <w:r>
+        <w:rPr>
+          <w:rFonts w:ascii="Consolas" w:eastAsia="Times New Roman" w:hAnsi="Consolas" w:cs="Times New Roman"/>
+          <w:color w:val="FF0000"/>
+          <w:sz w:val="15"/>
+          <w:szCs w:val="15"/>
+        </w:rPr>
+        <w:t>*ngIf</w:t>
+      </w:r>
+      <w:r>
+        <w:rPr>
+          <w:rFonts w:ascii="Consolas" w:eastAsia="Times New Roman" w:hAnsi="Consolas" w:cs="Times New Roman"/>
+          <w:color w:val="000000"/>
+          <w:sz w:val="15"/>
+          <w:szCs w:val="15"/>
+        </w:rPr>
+        <w:t>=</w:t>
+      </w:r>
+      <w:r>
+        <w:rPr>
+          <w:rFonts w:ascii="Consolas" w:eastAsia="Times New Roman" w:hAnsi="Consolas" w:cs="Times New Roman"/>
+          <w:color w:val="0000FF"/>
+          <w:sz w:val="15"/>
+          <w:szCs w:val="15"/>
+        </w:rPr>
+        <w:t>"username ===''; else </w:t>
+      </w:r>
+      <w:r>
+        <w:rPr>
+          <w:rFonts w:ascii="Consolas" w:eastAsia="Times New Roman" w:hAnsi="Consolas" w:cs="Times New Roman"/>
+          <w:color w:val="0000FF"/>
+          <w:sz w:val="15"/>
+          <w:szCs w:val="15"/>
+          <w:highlight w:val="yellow"/>
+        </w:rPr>
+        <w:t>noServer</w:t>
+      </w:r>
+      <w:r>
+        <w:rPr>
+          <w:rFonts w:ascii="Consolas" w:eastAsia="Times New Roman" w:hAnsi="Consolas" w:cs="Times New Roman"/>
+          <w:color w:val="0000FF"/>
+          <w:sz w:val="15"/>
+          <w:szCs w:val="15"/>
+        </w:rPr>
+        <w:t>"</w:t>
+      </w:r>
+      <w:r>
+        <w:rPr>
+          <w:rFonts w:ascii="Consolas" w:eastAsia="Times New Roman" w:hAnsi="Consolas" w:cs="Times New Roman"/>
+          <w:color w:val="800000"/>
+          <w:sz w:val="15"/>
+          <w:szCs w:val="15"/>
+        </w:rPr>
+        <w:t>&gt;</w:t>
+      </w:r>
+      <w:r>
+        <w:rPr>
+          <w:rFonts w:ascii="Consolas" w:eastAsia="Times New Roman" w:hAnsi="Consolas" w:cs="Times New Roman"/>
+          <w:color w:val="000000"/>
+          <w:sz w:val="15"/>
+          <w:szCs w:val="15"/>
+        </w:rPr>
+        <w:t>If condition in single paragraph</w:t>
+      </w:r>
+      <w:r>
+        <w:rPr>
+          <w:rFonts w:ascii="Consolas" w:eastAsia="Times New Roman" w:hAnsi="Consolas" w:cs="Times New Roman"/>
+          <w:color w:val="800000"/>
+          <w:sz w:val="15"/>
+          <w:szCs w:val="15"/>
+        </w:rPr>
+        <w:t>&lt;/p&gt;</w:t>
+      </w:r>
+    </w:p>
+    <w:p>
+      <w:pPr>
+        <w:shd w:val="clear" w:color="auto" w:fill="FFFFFF"/>
+        <w:spacing w:after="0" w:line="204" w:lineRule="atLeast"/>
+        <w:rPr>
+          <w:rFonts w:ascii="Consolas" w:eastAsia="Times New Roman" w:hAnsi="Consolas" w:cs="Times New Roman"/>
+          <w:color w:val="000000"/>
+          <w:sz w:val="15"/>
+          <w:szCs w:val="15"/>
+        </w:rPr>
+      </w:pPr>
+      <w:r>
+        <w:rPr>
+          <w:rFonts w:ascii="Consolas" w:eastAsia="Times New Roman" w:hAnsi="Consolas" w:cs="Times New Roman"/>
+          <w:color w:val="800000"/>
+          <w:sz w:val="15"/>
+          <w:szCs w:val="15"/>
+        </w:rPr>
+        <w:t>&lt;ng-template</w:t>
+      </w:r>
+      <w:r>
+        <w:rPr>
+          <w:rFonts w:ascii="Consolas" w:eastAsia="Times New Roman" w:hAnsi="Consolas" w:cs="Times New Roman"/>
+          <w:color w:val="000000"/>
+          <w:sz w:val="15"/>
+          <w:szCs w:val="15"/>
+        </w:rPr>
+        <w:t> </w:t>
+      </w:r>
+      <w:r>
+        <w:rPr>
+          <w:rFonts w:ascii="Consolas" w:eastAsia="Times New Roman" w:hAnsi="Consolas" w:cs="Times New Roman"/>
+          <w:color w:val="FF0000"/>
+          <w:sz w:val="15"/>
+          <w:szCs w:val="15"/>
+          <w:highlight w:val="yellow"/>
+        </w:rPr>
+        <w:t>#noServer</w:t>
+      </w:r>
+      <w:r>
+        <w:rPr>
+          <w:rFonts w:ascii="Consolas" w:eastAsia="Times New Roman" w:hAnsi="Consolas" w:cs="Times New Roman"/>
+          <w:color w:val="800000"/>
+          <w:sz w:val="15"/>
+          <w:szCs w:val="15"/>
+        </w:rPr>
+        <w:t>&gt;</w:t>
+      </w:r>
+    </w:p>
+    <w:p>
+      <w:pPr>
+        <w:shd w:val="clear" w:color="auto" w:fill="FFFFFF"/>
+        <w:spacing w:after="0" w:line="204" w:lineRule="atLeast"/>
+        <w:rPr>
+          <w:rFonts w:ascii="Consolas" w:eastAsia="Times New Roman" w:hAnsi="Consolas" w:cs="Times New Roman"/>
+          <w:color w:val="000000"/>
+          <w:sz w:val="15"/>
+          <w:szCs w:val="15"/>
+        </w:rPr>
+      </w:pPr>
+      <w:r>
+        <w:rPr>
+          <w:rFonts w:ascii="Consolas" w:eastAsia="Times New Roman" w:hAnsi="Consolas" w:cs="Times New Roman"/>
+          <w:color w:val="000000"/>
+          <w:sz w:val="15"/>
+          <w:szCs w:val="15"/>
+        </w:rPr>
+        <w:t>  </w:t>
+      </w:r>
+      <w:r>
+        <w:rPr>
+          <w:rFonts w:ascii="Consolas" w:eastAsia="Times New Roman" w:hAnsi="Consolas" w:cs="Times New Roman"/>
+          <w:color w:val="800000"/>
+          <w:sz w:val="15"/>
+          <w:szCs w:val="15"/>
+        </w:rPr>
+        <w:t>&lt;p&gt;</w:t>
+      </w:r>
+      <w:r>
+        <w:rPr>
+          <w:rFonts w:ascii="Consolas" w:eastAsia="Times New Roman" w:hAnsi="Consolas" w:cs="Times New Roman"/>
+          <w:color w:val="000000"/>
+          <w:sz w:val="15"/>
+          <w:szCs w:val="15"/>
+        </w:rPr>
+        <w:t>Else Condition in single paragraph</w:t>
+      </w:r>
+      <w:r>
+        <w:rPr>
+          <w:rFonts w:ascii="Consolas" w:eastAsia="Times New Roman" w:hAnsi="Consolas" w:cs="Times New Roman"/>
+          <w:color w:val="800000"/>
+          <w:sz w:val="15"/>
+          <w:szCs w:val="15"/>
+        </w:rPr>
+        <w:t>&lt;/p&gt;</w:t>
+      </w:r>
+    </w:p>
+    <w:p>
+      <w:pPr>
+        <w:shd w:val="clear" w:color="auto" w:fill="FFFFFF"/>
+        <w:spacing w:after="0" w:line="204" w:lineRule="atLeast"/>
+        <w:rPr>
+          <w:rFonts w:ascii="Consolas" w:eastAsia="Times New Roman" w:hAnsi="Consolas" w:cs="Times New Roman"/>
+          <w:color w:val="800000"/>
+          <w:sz w:val="15"/>
+          <w:szCs w:val="15"/>
+        </w:rPr>
+      </w:pPr>
+      <w:r>
+        <w:rPr>
+          <w:rFonts w:ascii="Consolas" w:eastAsia="Times New Roman" w:hAnsi="Consolas" w:cs="Times New Roman"/>
+          <w:color w:val="800000"/>
+          <w:sz w:val="15"/>
+          <w:szCs w:val="15"/>
+        </w:rPr>
+        <w:t>&lt;/ng-template&gt;</w:t>
+      </w:r>
+    </w:p>
+    <w:p>
+      <w:pPr>
+        <w:shd w:val="clear" w:color="auto" w:fill="FFFFFF"/>
+        <w:spacing w:after="0" w:line="204" w:lineRule="atLeast"/>
+        <w:rPr>
+          <w:rFonts w:ascii="Consolas" w:eastAsia="Times New Roman" w:hAnsi="Consolas" w:cs="Times New Roman"/>
+          <w:color w:val="800000"/>
+          <w:sz w:val="15"/>
+          <w:szCs w:val="15"/>
+        </w:rPr>
+      </w:pPr>
+    </w:p>
+    <w:p>
+      <w:pPr>
+        <w:shd w:val="clear" w:color="auto" w:fill="FFFFFF"/>
+        <w:spacing w:after="0" w:line="204" w:lineRule="atLeast"/>
+        <w:rPr>
+          <w:rFonts w:ascii="Arial Black" w:eastAsia="Times New Roman" w:hAnsi="Arial Black" w:cs="Times New Roman"/>
+          <w:color w:val="C0504D" w:themeColor="accent2"/>
+        </w:rPr>
+      </w:pPr>
+      <w:r>
+        <w:rPr>
+          <w:rFonts w:ascii="Arial Black" w:eastAsia="Times New Roman" w:hAnsi="Arial Black" w:cs="Times New Roman"/>
+          <w:color w:val="C0504D" w:themeColor="accent2"/>
+        </w:rPr>
+        <w:t>Ternary Operator in Angular</w:t>
+      </w:r>
+    </w:p>
+    <w:p>
+      <w:pPr>
+        <w:shd w:val="clear" w:color="auto" w:fill="FFFFFF"/>
+        <w:spacing w:after="0" w:line="204" w:lineRule="atLeast"/>
+        <w:rPr>
+          <w:rFonts w:ascii="Times New Roman" w:eastAsia="Times New Roman" w:hAnsi="Times New Roman" w:cs="Times New Roman"/>
+          <w:color w:val="000000"/>
+          <w:sz w:val="20"/>
+          <w:szCs w:val="20"/>
+        </w:rPr>
+      </w:pPr>
+      <w:r>
+        <w:rPr>
+          <w:rFonts w:ascii="Times New Roman" w:eastAsia="Times New Roman" w:hAnsi="Times New Roman" w:cs="Times New Roman"/>
+          <w:color w:val="000000"/>
+          <w:sz w:val="20"/>
+          <w:szCs w:val="20"/>
+        </w:rPr>
+        <w:t>this.status =Math.random() &gt; 0.5 ? 'Online' : 'Offline' ;</w:t>
+      </w:r>
+    </w:p>
+    <w:p>
+      <w:pPr>
+        <w:shd w:val="clear" w:color="auto" w:fill="FFFFFF"/>
+        <w:spacing w:after="0" w:line="204" w:lineRule="atLeast"/>
+        <w:rPr>
+          <w:rFonts w:ascii="Arial Black" w:eastAsia="Times New Roman" w:hAnsi="Arial Black" w:cs="Consolas"/>
+          <w:color w:val="000000"/>
+          <w:sz w:val="18"/>
+          <w:szCs w:val="18"/>
+        </w:rPr>
+      </w:pPr>
+    </w:p>
+    <w:p>
+      <w:pPr>
+        <w:shd w:val="clear" w:color="auto" w:fill="FFFFFF"/>
+        <w:spacing w:after="0" w:line="204" w:lineRule="atLeast"/>
+        <w:rPr>
+          <w:rFonts w:ascii="Arial Black" w:eastAsia="Times New Roman" w:hAnsi="Arial Black" w:cs="Times New Roman"/>
+          <w:color w:val="C0504D" w:themeColor="accent2"/>
+        </w:rPr>
+      </w:pPr>
+      <w:r>
+        <w:rPr>
+          <w:rFonts w:ascii="Arial Black" w:eastAsia="Times New Roman" w:hAnsi="Arial Black" w:cs="Times New Roman"/>
+          <w:color w:val="C0504D" w:themeColor="accent2"/>
+        </w:rPr>
+        <w:t>ngStyle directive using Ternary Operator for property binding</w:t>
+      </w:r>
+    </w:p>
+    <w:p>
+      <w:pPr>
+        <w:pStyle w:val="ListParagraph"/>
+        <w:numPr>
+          <w:ilvl w:val="0"/>
+          <w:numId w:val="2"/>
+        </w:numPr>
+        <w:shd w:val="clear" w:color="auto" w:fill="FFFFFF"/>
+        <w:spacing w:after="0" w:line="204" w:lineRule="atLeast"/>
+        <w:rPr>
+          <w:rFonts w:ascii="Arial Black" w:eastAsia="Times New Roman" w:hAnsi="Arial Black" w:cs="Times New Roman"/>
+          <w:sz w:val="16"/>
+          <w:szCs w:val="16"/>
+        </w:rPr>
+      </w:pPr>
+      <w:r>
+        <w:rPr>
+          <w:rFonts w:ascii="Arial Black" w:eastAsia="Times New Roman" w:hAnsi="Arial Black" w:cs="Times New Roman"/>
+          <w:sz w:val="16"/>
+          <w:szCs w:val="16"/>
+        </w:rPr>
+        <w:t>ngStyle is used for dynamically</w:t>
+      </w:r>
+      <w:r>
+        <w:rPr>
+          <w:rFonts w:ascii="Arial Black" w:eastAsia="Times New Roman" w:hAnsi="Arial Black" w:cs="Times New Roman"/>
+          <w:sz w:val="16"/>
+          <w:szCs w:val="16"/>
+        </w:rPr>
+        <w:t xml:space="preserve"> changing </w:t>
+      </w:r>
+    </w:p>
+    <w:p>
+      <w:pPr>
+        <w:pStyle w:val="ListParagraph"/>
+        <w:numPr>
+          <w:ilvl w:val="0"/>
+          <w:numId w:val="2"/>
+        </w:numPr>
+        <w:shd w:val="clear" w:color="auto" w:fill="FFFFFF"/>
+        <w:spacing w:after="0" w:line="204" w:lineRule="atLeast"/>
+        <w:rPr>
+          <w:rFonts w:ascii="Arial Black" w:eastAsia="Times New Roman" w:hAnsi="Arial Black" w:cs="Times New Roman"/>
+          <w:sz w:val="16"/>
+          <w:szCs w:val="16"/>
+        </w:rPr>
+      </w:pPr>
+      <w:r>
+        <w:rPr>
+          <w:rFonts w:ascii="Arial Black" w:eastAsia="Times New Roman" w:hAnsi="Arial Black" w:cs="Times New Roman"/>
+          <w:sz w:val="16"/>
+          <w:szCs w:val="16"/>
+        </w:rPr>
+        <w:t xml:space="preserve">CSS </w:t>
+      </w:r>
+    </w:p>
+    <w:p>
+      <w:pPr>
+        <w:shd w:val="clear" w:color="auto" w:fill="FFFFFF"/>
+        <w:spacing w:after="0" w:line="204" w:lineRule="atLeast"/>
+        <w:rPr>
+          <w:rFonts w:ascii="Arial Black" w:eastAsia="Times New Roman" w:hAnsi="Arial Black" w:cs="Consolas"/>
+          <w:color w:val="000000"/>
+          <w:sz w:val="18"/>
+          <w:szCs w:val="18"/>
+        </w:rPr>
+      </w:pPr>
+      <w:r>
+        <w:rPr>
+          <w:rFonts w:ascii="Arial Black" w:eastAsia="Times New Roman" w:hAnsi="Arial Black" w:cs="Consolas"/>
+          <w:color w:val="000000"/>
+          <w:sz w:val="18"/>
+          <w:szCs w:val="18"/>
+        </w:rPr>
+        <w:tab/>
+        <w:t xml:space="preserve">        {     key           :    value    }</w:t>
+      </w:r>
+    </w:p>
+    <w:p>
+      <w:pPr>
+        <w:shd w:val="clear" w:color="auto" w:fill="FFFFFF"/>
+        <w:spacing w:after="0" w:line="204" w:lineRule="atLeast"/>
+        <w:rPr>
+          <w:rFonts w:ascii="Consolas" w:eastAsia="Times New Roman" w:hAnsi="Consolas" w:cs="Times New Roman"/>
+          <w:color w:val="000000"/>
+          <w:sz w:val="15"/>
+          <w:szCs w:val="15"/>
+        </w:rPr>
+      </w:pPr>
+      <w:r>
+        <w:rPr>
+          <w:rFonts w:ascii="Consolas" w:eastAsia="Times New Roman" w:hAnsi="Consolas" w:cs="Times New Roman"/>
+          <w:color w:val="FF0000"/>
+          <w:sz w:val="15"/>
+          <w:szCs w:val="15"/>
+        </w:rPr>
+        <w:t xml:space="preserve">&lt;p </w:t>
+      </w:r>
+      <w:r>
+        <w:rPr>
+          <w:rFonts w:ascii="Consolas" w:eastAsia="Times New Roman" w:hAnsi="Consolas" w:cs="Times New Roman"/>
+          <w:color w:val="FF0000"/>
+          <w:sz w:val="15"/>
+          <w:szCs w:val="15"/>
+        </w:rPr>
+        <w:t>[ngStyle]</w:t>
+      </w:r>
+      <w:r>
+        <w:rPr>
+          <w:rFonts w:ascii="Consolas" w:eastAsia="Times New Roman" w:hAnsi="Consolas" w:cs="Times New Roman"/>
+          <w:color w:val="000000"/>
+          <w:sz w:val="15"/>
+          <w:szCs w:val="15"/>
+        </w:rPr>
+        <w:t>=</w:t>
+      </w:r>
+      <w:r>
+        <w:rPr>
+          <w:rFonts w:ascii="Consolas" w:eastAsia="Times New Roman" w:hAnsi="Consolas" w:cs="Times New Roman"/>
+          <w:color w:val="0000FF"/>
+          <w:sz w:val="15"/>
+          <w:szCs w:val="15"/>
+        </w:rPr>
+        <w:t>"{ backgroundColor: getColor() }"</w:t>
+      </w:r>
+      <w:r>
+        <w:rPr>
+          <w:rFonts w:ascii="Consolas" w:eastAsia="Times New Roman" w:hAnsi="Consolas" w:cs="Times New Roman"/>
+          <w:color w:val="0000FF"/>
+          <w:sz w:val="15"/>
+          <w:szCs w:val="15"/>
+        </w:rPr>
+        <w:t>&gt;I am Online &lt;/p&gt;</w:t>
+      </w:r>
+    </w:p>
+    <w:p>
+      <w:pPr>
+        <w:shd w:val="clear" w:color="auto" w:fill="FFFFFF"/>
+        <w:spacing w:after="0" w:line="204" w:lineRule="atLeast"/>
+        <w:rPr>
+          <w:rFonts w:ascii="Consolas" w:eastAsia="Times New Roman" w:hAnsi="Consolas" w:cs="Times New Roman"/>
+          <w:color w:val="000000"/>
+          <w:sz w:val="15"/>
+          <w:szCs w:val="15"/>
+        </w:rPr>
+      </w:pPr>
+      <w:r>
+        <w:rPr>
+          <w:rFonts w:ascii="Consolas" w:eastAsia="Times New Roman" w:hAnsi="Consolas" w:cs="Times New Roman"/>
+          <w:color w:val="000000"/>
+          <w:sz w:val="15"/>
+          <w:szCs w:val="15"/>
+        </w:rPr>
+        <w:t> </w:t>
+      </w:r>
+      <w:r>
+        <w:rPr>
+          <w:rFonts w:ascii="Consolas" w:eastAsia="Times New Roman" w:hAnsi="Consolas" w:cs="Times New Roman"/>
+          <w:color w:val="795E26"/>
+          <w:sz w:val="15"/>
+          <w:szCs w:val="15"/>
+        </w:rPr>
+        <w:t>getColor</w:t>
+      </w:r>
+      <w:r>
+        <w:rPr>
+          <w:rFonts w:ascii="Consolas" w:eastAsia="Times New Roman" w:hAnsi="Consolas" w:cs="Times New Roman"/>
+          <w:color w:val="000000"/>
+          <w:sz w:val="15"/>
+          <w:szCs w:val="15"/>
+        </w:rPr>
+        <w:t>():</w:t>
+      </w:r>
+      <w:r>
+        <w:rPr>
+          <w:rFonts w:ascii="Consolas" w:eastAsia="Times New Roman" w:hAnsi="Consolas" w:cs="Times New Roman"/>
+          <w:color w:val="267F99"/>
+          <w:sz w:val="15"/>
+          <w:szCs w:val="15"/>
+        </w:rPr>
+        <w:t>string</w:t>
+      </w:r>
+      <w:r>
+        <w:rPr>
+          <w:rFonts w:ascii="Consolas" w:eastAsia="Times New Roman" w:hAnsi="Consolas" w:cs="Times New Roman"/>
+          <w:color w:val="000000"/>
+          <w:sz w:val="15"/>
+          <w:szCs w:val="15"/>
+        </w:rPr>
+        <w:t>{</w:t>
+      </w:r>
+    </w:p>
+    <w:p>
+      <w:pPr>
+        <w:shd w:val="clear" w:color="auto" w:fill="FFFFFF"/>
+        <w:spacing w:after="0" w:line="204" w:lineRule="atLeast"/>
+        <w:rPr>
+          <w:rFonts w:ascii="Consolas" w:eastAsia="Times New Roman" w:hAnsi="Consolas" w:cs="Times New Roman"/>
+          <w:color w:val="000000"/>
+          <w:sz w:val="15"/>
+          <w:szCs w:val="15"/>
+        </w:rPr>
+      </w:pPr>
+      <w:r>
+        <w:rPr>
+          <w:rFonts w:ascii="Consolas" w:eastAsia="Times New Roman" w:hAnsi="Consolas" w:cs="Times New Roman"/>
+          <w:color w:val="000000"/>
+          <w:sz w:val="15"/>
+          <w:szCs w:val="15"/>
+        </w:rPr>
+        <w:t>   </w:t>
+      </w:r>
+      <w:r>
+        <w:rPr>
+          <w:rFonts w:ascii="Consolas" w:eastAsia="Times New Roman" w:hAnsi="Consolas" w:cs="Times New Roman"/>
+          <w:color w:val="AF00DB"/>
+          <w:sz w:val="15"/>
+          <w:szCs w:val="15"/>
+        </w:rPr>
+        <w:t>return</w:t>
+      </w:r>
+      <w:r>
+        <w:rPr>
+          <w:rFonts w:ascii="Consolas" w:eastAsia="Times New Roman" w:hAnsi="Consolas" w:cs="Times New Roman"/>
+          <w:color w:val="000000"/>
+          <w:sz w:val="15"/>
+          <w:szCs w:val="15"/>
+        </w:rPr>
+        <w:t> </w:t>
+      </w:r>
+      <w:r>
+        <w:rPr>
+          <w:rFonts w:ascii="Consolas" w:eastAsia="Times New Roman" w:hAnsi="Consolas" w:cs="Times New Roman"/>
+          <w:color w:val="0000FF"/>
+          <w:sz w:val="15"/>
+          <w:szCs w:val="15"/>
+        </w:rPr>
+        <w:t>this</w:t>
+      </w:r>
+      <w:r>
+        <w:rPr>
+          <w:rFonts w:ascii="Consolas" w:eastAsia="Times New Roman" w:hAnsi="Consolas" w:cs="Times New Roman"/>
+          <w:color w:val="000000"/>
+          <w:sz w:val="15"/>
+          <w:szCs w:val="15"/>
+        </w:rPr>
+        <w:t>.</w:t>
+      </w:r>
+      <w:r>
+        <w:rPr>
+          <w:rFonts w:ascii="Consolas" w:eastAsia="Times New Roman" w:hAnsi="Consolas" w:cs="Times New Roman"/>
+          <w:color w:val="001080"/>
+          <w:sz w:val="15"/>
+          <w:szCs w:val="15"/>
+        </w:rPr>
+        <w:t>username</w:t>
+      </w:r>
+      <w:r>
+        <w:rPr>
+          <w:rFonts w:ascii="Consolas" w:eastAsia="Times New Roman" w:hAnsi="Consolas" w:cs="Times New Roman"/>
+          <w:color w:val="000000"/>
+          <w:sz w:val="15"/>
+          <w:szCs w:val="15"/>
+        </w:rPr>
+        <w:t>===</w:t>
+      </w:r>
+      <w:r>
+        <w:rPr>
+          <w:rFonts w:ascii="Consolas" w:eastAsia="Times New Roman" w:hAnsi="Consolas" w:cs="Times New Roman"/>
+          <w:color w:val="A31515"/>
+          <w:sz w:val="15"/>
+          <w:szCs w:val="15"/>
+        </w:rPr>
+        <w:t>''</w:t>
+      </w:r>
+      <w:r>
+        <w:rPr>
+          <w:rFonts w:ascii="Consolas" w:eastAsia="Times New Roman" w:hAnsi="Consolas" w:cs="Times New Roman"/>
+          <w:color w:val="000000"/>
+          <w:sz w:val="15"/>
+          <w:szCs w:val="15"/>
+        </w:rPr>
+        <w:t> ? </w:t>
+      </w:r>
+      <w:r>
+        <w:rPr>
+          <w:rFonts w:ascii="Consolas" w:eastAsia="Times New Roman" w:hAnsi="Consolas" w:cs="Times New Roman"/>
+          <w:color w:val="A31515"/>
+          <w:sz w:val="15"/>
+          <w:szCs w:val="15"/>
+        </w:rPr>
+        <w:t>'greeen'</w:t>
+      </w:r>
+      <w:r>
+        <w:rPr>
+          <w:rFonts w:ascii="Consolas" w:eastAsia="Times New Roman" w:hAnsi="Consolas" w:cs="Times New Roman"/>
+          <w:color w:val="000000"/>
+          <w:sz w:val="15"/>
+          <w:szCs w:val="15"/>
+        </w:rPr>
+        <w:t> : </w:t>
+      </w:r>
+      <w:r>
+        <w:rPr>
+          <w:rFonts w:ascii="Consolas" w:eastAsia="Times New Roman" w:hAnsi="Consolas" w:cs="Times New Roman"/>
+          <w:color w:val="A31515"/>
+          <w:sz w:val="15"/>
+          <w:szCs w:val="15"/>
+        </w:rPr>
+        <w:t>'red'</w:t>
+      </w:r>
+      <w:r>
+        <w:rPr>
+          <w:rFonts w:ascii="Consolas" w:eastAsia="Times New Roman" w:hAnsi="Consolas" w:cs="Times New Roman"/>
+          <w:color w:val="000000"/>
+          <w:sz w:val="15"/>
+          <w:szCs w:val="15"/>
+        </w:rPr>
+        <w:t>;</w:t>
+      </w:r>
+    </w:p>
+    <w:p>
+      <w:pPr>
+        <w:shd w:val="clear" w:color="auto" w:fill="FFFFFF"/>
+        <w:spacing w:after="0" w:line="204" w:lineRule="atLeast"/>
+        <w:rPr>
+          <w:rFonts w:ascii="Consolas" w:eastAsia="Times New Roman" w:hAnsi="Consolas" w:cs="Times New Roman"/>
+          <w:color w:val="000000"/>
+          <w:sz w:val="15"/>
+          <w:szCs w:val="15"/>
+        </w:rPr>
+      </w:pPr>
+      <w:r>
+        <w:rPr>
+          <w:rFonts w:ascii="Consolas" w:eastAsia="Times New Roman" w:hAnsi="Consolas" w:cs="Times New Roman"/>
+          <w:color w:val="000000"/>
+          <w:sz w:val="15"/>
+          <w:szCs w:val="15"/>
+        </w:rPr>
+        <w:t>  }</w:t>
+      </w:r>
+    </w:p>
+    <w:p>
+      <w:pPr>
+        <w:shd w:val="clear" w:color="auto" w:fill="FFFFFF"/>
+        <w:spacing w:after="0" w:line="204" w:lineRule="atLeast"/>
+        <w:rPr>
+          <w:rFonts w:ascii="Consolas" w:eastAsia="Times New Roman" w:hAnsi="Consolas" w:cs="Times New Roman"/>
+          <w:color w:val="000000"/>
+          <w:sz w:val="15"/>
+          <w:szCs w:val="15"/>
+        </w:rPr>
+      </w:pPr>
+    </w:p>
+    <w:p>
+      <w:pPr>
+        <w:shd w:val="clear" w:color="auto" w:fill="FFFFFF"/>
+        <w:spacing w:after="0" w:line="204" w:lineRule="atLeast"/>
+        <w:rPr>
+          <w:rFonts w:ascii="Arial Black" w:eastAsia="Times New Roman" w:hAnsi="Arial Black" w:cs="Times New Roman"/>
+          <w:color w:val="C0504D" w:themeColor="accent2"/>
+          <w:sz w:val="18"/>
+          <w:szCs w:val="18"/>
+        </w:rPr>
+      </w:pPr>
+      <w:r>
+        <w:rPr>
+          <w:rFonts w:ascii="Arial Black" w:eastAsia="Times New Roman" w:hAnsi="Arial Black" w:cs="Times New Roman"/>
+          <w:color w:val="C0504D" w:themeColor="accent2"/>
+        </w:rPr>
+        <w:t xml:space="preserve">ngClass directive : </w:t>
+      </w:r>
+      <w:r>
+        <w:rPr>
+          <w:rFonts w:ascii="Arial Black" w:eastAsia="Times New Roman" w:hAnsi="Arial Black" w:cs="Times New Roman"/>
+          <w:color w:val="C0504D" w:themeColor="accent2"/>
+          <w:sz w:val="18"/>
+          <w:szCs w:val="18"/>
+        </w:rPr>
+        <w:t>If condition is false , ngClass directive will not be in DOM,</w:t>
+      </w:r>
+    </w:p>
+    <w:p>
+      <w:pPr>
+        <w:shd w:val="clear" w:color="auto" w:fill="FFFFFF"/>
+        <w:spacing w:after="0" w:line="204" w:lineRule="atLeast"/>
+        <w:rPr>
+          <w:rFonts w:ascii="Arial Black" w:eastAsia="Times New Roman" w:hAnsi="Arial Black" w:cs="Times New Roman"/>
+          <w:color w:val="C0504D" w:themeColor="accent2"/>
+          <w:sz w:val="18"/>
+          <w:szCs w:val="18"/>
+        </w:rPr>
+      </w:pPr>
+    </w:p>
+    <w:p>
+      <w:pPr>
+        <w:shd w:val="clear" w:color="auto" w:fill="FFFFFF"/>
+        <w:spacing w:line="204" w:lineRule="atLeast"/>
+        <w:rPr>
+          <w:rFonts w:ascii="Consolas" w:eastAsia="Times New Roman" w:hAnsi="Consolas" w:cs="Times New Roman"/>
+          <w:color w:val="000000"/>
+          <w:sz w:val="15"/>
+          <w:szCs w:val="15"/>
+        </w:rPr>
+      </w:pPr>
+      <w:r>
+        <w:rPr>
+          <w:rFonts w:ascii="Arial Black" w:eastAsia="Times New Roman" w:hAnsi="Arial Black" w:cs="Times New Roman"/>
+          <w:color w:val="C0504D" w:themeColor="accent2"/>
+          <w:sz w:val="20"/>
+          <w:szCs w:val="20"/>
+        </w:rPr>
+        <w:t>ngFor directive:</w:t>
+      </w:r>
+      <w:r>
+        <w:rPr>
+          <w:rFonts w:ascii="Arial Black" w:eastAsia="Times New Roman" w:hAnsi="Arial Black" w:cs="Times New Roman"/>
+          <w:color w:val="C0504D" w:themeColor="accent2"/>
+          <w:sz w:val="20"/>
+          <w:szCs w:val="20"/>
+        </w:rPr>
+        <w:t xml:space="preserve">  </w:t>
+      </w:r>
+      <w:r>
+        <w:rPr>
+          <w:rFonts w:ascii="Consolas" w:eastAsia="Times New Roman" w:hAnsi="Consolas" w:cs="Times New Roman"/>
+          <w:color w:val="800000"/>
+          <w:sz w:val="15"/>
+          <w:szCs w:val="15"/>
+        </w:rPr>
+        <w:t>&lt;div</w:t>
+      </w:r>
+      <w:r>
+        <w:rPr>
+          <w:rFonts w:ascii="Consolas" w:eastAsia="Times New Roman" w:hAnsi="Consolas" w:cs="Times New Roman"/>
+          <w:color w:val="000000"/>
+          <w:sz w:val="15"/>
+          <w:szCs w:val="15"/>
+        </w:rPr>
+        <w:t> </w:t>
+      </w:r>
+      <w:r>
+        <w:rPr>
+          <w:rFonts w:ascii="Consolas" w:eastAsia="Times New Roman" w:hAnsi="Consolas" w:cs="Times New Roman"/>
+          <w:color w:val="FF0000"/>
+          <w:sz w:val="15"/>
+          <w:szCs w:val="15"/>
+        </w:rPr>
+        <w:t>*ngFor</w:t>
+      </w:r>
+      <w:r>
+        <w:rPr>
+          <w:rFonts w:ascii="Consolas" w:eastAsia="Times New Roman" w:hAnsi="Consolas" w:cs="Times New Roman"/>
+          <w:color w:val="000000"/>
+          <w:sz w:val="15"/>
+          <w:szCs w:val="15"/>
+        </w:rPr>
+        <w:t>=</w:t>
+      </w:r>
+      <w:r>
+        <w:rPr>
+          <w:rFonts w:ascii="Consolas" w:eastAsia="Times New Roman" w:hAnsi="Consolas" w:cs="Times New Roman"/>
+          <w:color w:val="0000FF"/>
+          <w:sz w:val="15"/>
+          <w:szCs w:val="15"/>
+        </w:rPr>
+        <w:t>"let item of arrayList"</w:t>
+      </w:r>
+      <w:r>
+        <w:rPr>
+          <w:rFonts w:ascii="Consolas" w:eastAsia="Times New Roman" w:hAnsi="Consolas" w:cs="Times New Roman"/>
+          <w:color w:val="800000"/>
+          <w:sz w:val="15"/>
+          <w:szCs w:val="15"/>
+        </w:rPr>
+        <w:t>&gt;</w:t>
+      </w:r>
+      <w:r>
+        <w:rPr>
+          <w:rFonts w:ascii="Consolas" w:eastAsia="Times New Roman" w:hAnsi="Consolas" w:cs="Times New Roman"/>
+          <w:color w:val="000000"/>
+          <w:sz w:val="15"/>
+          <w:szCs w:val="15"/>
+        </w:rPr>
+        <w:t>{{item}}</w:t>
+      </w:r>
+      <w:r>
+        <w:rPr>
+          <w:rFonts w:ascii="Consolas" w:eastAsia="Times New Roman" w:hAnsi="Consolas" w:cs="Times New Roman"/>
+          <w:color w:val="800000"/>
+          <w:sz w:val="15"/>
+          <w:szCs w:val="15"/>
+        </w:rPr>
+        <w:t>&lt;/div&gt;</w:t>
+      </w:r>
+    </w:p>
+    <w:p>
+      <w:pPr>
+        <w:shd w:val="clear" w:color="auto" w:fill="FFFFFF"/>
+        <w:spacing w:after="0" w:line="204" w:lineRule="atLeast"/>
+        <w:rPr>
+          <w:rFonts w:ascii="Arial Black" w:eastAsia="Times New Roman" w:hAnsi="Arial Black" w:cs="Consolas"/>
+          <w:color w:val="000000"/>
+          <w:sz w:val="24"/>
+          <w:szCs w:val="24"/>
+        </w:rPr>
+      </w:pPr>
+      <w:r>
+        <w:rPr>
+          <w:rFonts w:ascii="Arial Black" w:eastAsia="Times New Roman" w:hAnsi="Arial Black" w:cs="Consolas"/>
+          <w:color w:val="000000"/>
+          <w:sz w:val="24"/>
+          <w:szCs w:val="24"/>
+        </w:rPr>
+        <w:t>Custom Tag URl</w:t>
+      </w:r>
+      <w:r>
+        <w:rPr>
+          <w:rFonts w:ascii="Arial Black" w:eastAsia="Times New Roman" w:hAnsi="Arial Black" w:cs="Consolas"/>
+          <w:color w:val="000000"/>
+          <w:sz w:val="24"/>
+          <w:szCs w:val="24"/>
+        </w:rPr>
+        <w:t xml:space="preserve"> </w:t>
+      </w:r>
+      <w:r>
+        <w:rPr>
+          <w:rFonts w:ascii="Arial Black" w:eastAsia="Times New Roman" w:hAnsi="Arial Black" w:cs="Consolas"/>
+          <w:color w:val="000000"/>
+          <w:sz w:val="24"/>
+          <w:szCs w:val="24"/>
+        </w:rPr>
+        <w:t>:</w:t>
+      </w:r>
+    </w:p>
+    <w:p>
+      <w:pPr>
+        <w:shd w:val="clear" w:color="auto" w:fill="FFFFFF"/>
+        <w:spacing w:line="204" w:lineRule="atLeast"/>
+        <w:rPr>
+          <w:rFonts w:ascii="Consolas" w:eastAsia="Times New Roman" w:hAnsi="Consolas" w:cs="Times New Roman"/>
+          <w:color w:val="008000"/>
+          <w:sz w:val="15"/>
+          <w:szCs w:val="15"/>
+        </w:rPr>
+      </w:pPr>
+      <w:r>
+        <w:rPr>
+          <w:rFonts w:ascii="Consolas" w:eastAsia="Times New Roman" w:hAnsi="Consolas" w:cs="Times New Roman"/>
+          <w:color w:val="008000"/>
+          <w:sz w:val="15"/>
+          <w:szCs w:val="15"/>
+        </w:rPr>
+        <w:t xml:space="preserve"> if  </w:t>
+      </w:r>
+      <w:r>
+        <w:rPr>
+          <w:rFonts w:ascii="Consolas" w:eastAsia="Times New Roman" w:hAnsi="Consolas" w:cs="Times New Roman"/>
+          <w:color w:val="008000"/>
+          <w:sz w:val="15"/>
+          <w:szCs w:val="15"/>
+        </w:rPr>
+        <w:t>selector: 'app-servers'</w:t>
+      </w:r>
+      <w:r>
+        <w:rPr>
+          <w:rFonts w:ascii="Consolas" w:eastAsia="Times New Roman" w:hAnsi="Consolas" w:cs="Times New Roman"/>
+          <w:color w:val="000000"/>
+          <w:sz w:val="15"/>
+          <w:szCs w:val="15"/>
+        </w:rPr>
+        <w:t xml:space="preserve"> then  </w:t>
+      </w:r>
+      <w:r>
+        <w:rPr>
+          <w:rFonts w:ascii="Consolas" w:eastAsia="Times New Roman" w:hAnsi="Consolas" w:cs="Times New Roman"/>
+          <w:color w:val="008000"/>
+          <w:sz w:val="15"/>
+          <w:szCs w:val="15"/>
+        </w:rPr>
+        <w:t>&lt;app-servers&gt;&lt;/app-servers&gt;</w:t>
+      </w:r>
+    </w:p>
+    <w:p>
+      <w:pPr>
+        <w:shd w:val="clear" w:color="auto" w:fill="FFFFFF"/>
+        <w:spacing w:line="204" w:lineRule="atLeast"/>
+        <w:rPr>
+          <w:rFonts w:ascii="Consolas" w:eastAsia="Times New Roman" w:hAnsi="Consolas" w:cs="Times New Roman"/>
+          <w:color w:val="008000"/>
+          <w:sz w:val="15"/>
+          <w:szCs w:val="15"/>
+        </w:rPr>
+      </w:pPr>
+      <w:r>
+        <w:rPr>
+          <w:rFonts w:ascii="Consolas" w:eastAsia="Times New Roman" w:hAnsi="Consolas" w:cs="Times New Roman"/>
+          <w:color w:val="008000"/>
+          <w:sz w:val="15"/>
+          <w:szCs w:val="15"/>
+        </w:rPr>
+        <w:t xml:space="preserve"> if  </w:t>
+      </w:r>
+      <w:r>
+        <w:rPr>
+          <w:rFonts w:ascii="Consolas" w:eastAsia="Times New Roman" w:hAnsi="Consolas" w:cs="Times New Roman"/>
+          <w:color w:val="008000"/>
+          <w:sz w:val="15"/>
+          <w:szCs w:val="15"/>
+        </w:rPr>
+        <w:t>selector: '[app-servers]</w:t>
+      </w:r>
+      <w:r>
+        <w:rPr>
+          <w:rFonts w:ascii="Consolas" w:eastAsia="Times New Roman" w:hAnsi="Consolas" w:cs="Times New Roman"/>
+          <w:color w:val="008000"/>
+          <w:sz w:val="15"/>
+          <w:szCs w:val="15"/>
+        </w:rPr>
+        <w:t xml:space="preserve">  then  </w:t>
+      </w:r>
+      <w:r>
+        <w:rPr>
+          <w:rFonts w:ascii="Consolas" w:eastAsia="Times New Roman" w:hAnsi="Consolas" w:cs="Times New Roman"/>
+          <w:color w:val="008000"/>
+          <w:sz w:val="15"/>
+          <w:szCs w:val="15"/>
+        </w:rPr>
+        <w:t>&lt;div app-servers&gt;&lt;/div&gt; </w:t>
+      </w:r>
+    </w:p>
+    <w:p>
+      <w:pPr>
+        <w:shd w:val="clear" w:color="auto" w:fill="FFFFFF"/>
+        <w:spacing w:line="204" w:lineRule="atLeast"/>
+        <w:rPr>
+          <w:rFonts w:ascii="Consolas" w:eastAsia="Times New Roman" w:hAnsi="Consolas" w:cs="Times New Roman"/>
+          <w:color w:val="000000"/>
+          <w:sz w:val="15"/>
+          <w:szCs w:val="15"/>
+        </w:rPr>
+      </w:pPr>
+      <w:r>
+        <w:rPr>
+          <w:rFonts w:ascii="Consolas" w:eastAsia="Times New Roman" w:hAnsi="Consolas" w:cs="Times New Roman"/>
+          <w:color w:val="008000"/>
+          <w:sz w:val="15"/>
+          <w:szCs w:val="15"/>
+        </w:rPr>
+        <w:lastRenderedPageBreak/>
+        <w:t xml:space="preserve"> if  </w:t>
+      </w:r>
+      <w:r>
+        <w:rPr>
+          <w:rFonts w:ascii="Consolas" w:eastAsia="Times New Roman" w:hAnsi="Consolas" w:cs="Times New Roman"/>
+          <w:color w:val="000000"/>
+          <w:sz w:val="15"/>
+          <w:szCs w:val="15"/>
+        </w:rPr>
+        <w:t>selector: </w:t>
+      </w:r>
+      <w:r>
+        <w:rPr>
+          <w:rFonts w:ascii="Consolas" w:eastAsia="Times New Roman" w:hAnsi="Consolas" w:cs="Times New Roman"/>
+          <w:color w:val="A31515"/>
+          <w:sz w:val="15"/>
+          <w:szCs w:val="15"/>
+        </w:rPr>
+        <w:t>'.app-servers'</w:t>
+      </w:r>
+      <w:r>
+        <w:rPr>
+          <w:rFonts w:ascii="Consolas" w:eastAsia="Times New Roman" w:hAnsi="Consolas" w:cs="Times New Roman"/>
+          <w:color w:val="000000"/>
+          <w:sz w:val="15"/>
+          <w:szCs w:val="15"/>
+        </w:rPr>
+        <w:t xml:space="preserve">   then  </w:t>
+      </w:r>
+      <w:r>
+        <w:rPr>
+          <w:rFonts w:ascii="Consolas" w:eastAsia="Times New Roman" w:hAnsi="Consolas" w:cs="Times New Roman"/>
+          <w:color w:val="800000"/>
+          <w:sz w:val="15"/>
+          <w:szCs w:val="15"/>
+        </w:rPr>
+        <w:t>&lt;div</w:t>
+      </w:r>
+      <w:r>
+        <w:rPr>
+          <w:rFonts w:ascii="Consolas" w:eastAsia="Times New Roman" w:hAnsi="Consolas" w:cs="Times New Roman"/>
+          <w:color w:val="000000"/>
+          <w:sz w:val="15"/>
+          <w:szCs w:val="15"/>
+        </w:rPr>
+        <w:t> </w:t>
+      </w:r>
+      <w:r>
+        <w:rPr>
+          <w:rFonts w:ascii="Consolas" w:eastAsia="Times New Roman" w:hAnsi="Consolas" w:cs="Times New Roman"/>
+          <w:color w:val="FF0000"/>
+          <w:sz w:val="15"/>
+          <w:szCs w:val="15"/>
+        </w:rPr>
+        <w:t>class</w:t>
+      </w:r>
+      <w:r>
+        <w:rPr>
+          <w:rFonts w:ascii="Consolas" w:eastAsia="Times New Roman" w:hAnsi="Consolas" w:cs="Times New Roman"/>
+          <w:color w:val="000000"/>
+          <w:sz w:val="15"/>
+          <w:szCs w:val="15"/>
+        </w:rPr>
+        <w:t>=</w:t>
+      </w:r>
+      <w:r>
+        <w:rPr>
+          <w:rFonts w:ascii="Consolas" w:eastAsia="Times New Roman" w:hAnsi="Consolas" w:cs="Times New Roman"/>
+          <w:color w:val="0000FF"/>
+          <w:sz w:val="15"/>
+          <w:szCs w:val="15"/>
+        </w:rPr>
+        <w:t>"app-servers"</w:t>
+      </w:r>
+      <w:r>
+        <w:rPr>
+          <w:rFonts w:ascii="Consolas" w:eastAsia="Times New Roman" w:hAnsi="Consolas" w:cs="Times New Roman"/>
+          <w:color w:val="800000"/>
+          <w:sz w:val="15"/>
+          <w:szCs w:val="15"/>
+        </w:rPr>
+        <w:t>&gt;&lt;/div&gt;</w:t>
+      </w:r>
+    </w:p>
+    <w:p>
+      <w:pPr>
+        <w:shd w:val="clear" w:color="auto" w:fill="FFFFFF"/>
+        <w:spacing w:after="0" w:line="204" w:lineRule="atLeast"/>
+        <w:rPr>
+          <w:rFonts w:ascii="Arial Black" w:eastAsia="Times New Roman" w:hAnsi="Arial Black" w:cs="Consolas"/>
+          <w:color w:val="000000"/>
+          <w:sz w:val="24"/>
+          <w:szCs w:val="24"/>
+        </w:rPr>
+      </w:pPr>
+    </w:p>
+    <w:p>
+      <w:pPr>
+        <w:shd w:val="clear" w:color="auto" w:fill="FFFFFF"/>
+        <w:spacing w:after="0" w:line="204" w:lineRule="atLeast"/>
+        <w:rPr>
+          <w:rFonts w:ascii="Arial Black" w:eastAsia="Times New Roman" w:hAnsi="Arial Black" w:cs="Consolas"/>
+          <w:color w:val="000000"/>
+          <w:sz w:val="18"/>
+          <w:szCs w:val="18"/>
+        </w:rPr>
+      </w:pPr>
+    </w:p>
+    <w:p>
+      <w:pPr>
+        <w:shd w:val="clear" w:color="auto" w:fill="FFFFFF"/>
+        <w:spacing w:after="0" w:line="204" w:lineRule="atLeast"/>
+        <w:rPr>
+          <w:rFonts w:ascii="Arial Black" w:eastAsia="Times New Roman" w:hAnsi="Arial Black" w:cs="Consolas"/>
+          <w:color w:val="000000"/>
+          <w:sz w:val="18"/>
+          <w:szCs w:val="18"/>
+        </w:rPr>
+      </w:pPr>
+    </w:p>
+    <w:p>
+      <w:pPr>
+        <w:shd w:val="clear" w:color="auto" w:fill="FFFFFF"/>
+        <w:spacing w:after="0" w:line="204" w:lineRule="atLeast"/>
+        <w:rPr>
           <w:rFonts w:ascii="Consolas" w:eastAsia="Times New Roman" w:hAnsi="Consolas" w:cs="Consolas"/>
           <w:color w:val="000000"/>
           <w:sz w:val="15"/>
@@ -2905,7 +4228,7 @@
     </w:p>
     <w:sectPr>
       <w:pgSz w:w="12240" w:h="15840"/>
-      <w:pgMar w:top="540" w:right="720" w:bottom="1440" w:left="540" w:header="720" w:footer="720" w:gutter="0"/>
+      <w:pgMar w:top="540" w:right="720" w:bottom="720" w:left="540" w:header="720" w:footer="720" w:gutter="0"/>
       <w:cols w:space="720"/>
       <w:docGrid w:linePitch="360"/>
     </w:sectPr>
@@ -2916,9 +4239,9 @@
 <file path=word/numbering.xml><?xml version="1.0" encoding="utf-8"?>
 <w:numbering xmlns:ve="http://schemas.openxmlformats.org/markup-compatibility/2006" xmlns:o="urn:schemas-microsoft-com:office:office" xmlns:r="http://schemas.openxmlformats.org/officeDocument/2006/relationships" xmlns:m="http://schemas.openxmlformats.org/officeDocument/2006/math" xmlns:v="urn:schemas-microsoft-com:vml" xmlns:wp="http://schemas.openxmlformats.org/drawingml/2006/wordprocessingDrawing" xmlns:w10="urn:schemas-microsoft-com:office:word" xmlns:w="http://schemas.openxmlformats.org/wordprocessingml/2006/main" xmlns:wne="http://schemas.microsoft.com/office/word/2006/wordml">
   <w:abstractNum w:abstractNumId="0">
-    <w:nsid w:val="37420CCC"/>
+    <w:nsid w:val="35E542C7"/>
     <w:multiLevelType w:val="hybridMultilevel"/>
-    <w:tmpl w:val="58A074D8"/>
+    <w:tmpl w:val="2BFE005C"/>
     <w:lvl w:ilvl="0" w:tplc="04090001">
       <w:start w:val="1"/>
       <w:numFmt w:val="bullet"/>
@@ -3028,7 +4351,123 @@
       </w:rPr>
     </w:lvl>
   </w:abstractNum>
+  <w:abstractNum w:abstractNumId="1">
+    <w:nsid w:val="37420CCC"/>
+    <w:multiLevelType w:val="hybridMultilevel"/>
+    <w:tmpl w:val="58A074D8"/>
+    <w:lvl w:ilvl="0" w:tplc="04090001">
+      <w:start w:val="1"/>
+      <w:numFmt w:val="bullet"/>
+      <w:lvlText w:val=""/>
+      <w:lvlJc w:val="left"/>
+      <w:pPr>
+        <w:ind w:left="720" w:hanging="360"/>
+      </w:pPr>
+      <w:rPr>
+        <w:rFonts w:ascii="Symbol" w:hAnsi="Symbol" w:hint="default"/>
+      </w:rPr>
+    </w:lvl>
+    <w:lvl w:ilvl="1" w:tplc="04090003" w:tentative="1">
+      <w:start w:val="1"/>
+      <w:numFmt w:val="bullet"/>
+      <w:lvlText w:val="o"/>
+      <w:lvlJc w:val="left"/>
+      <w:pPr>
+        <w:ind w:left="1440" w:hanging="360"/>
+      </w:pPr>
+      <w:rPr>
+        <w:rFonts w:ascii="Courier New" w:hAnsi="Courier New" w:cs="Courier New" w:hint="default"/>
+      </w:rPr>
+    </w:lvl>
+    <w:lvl w:ilvl="2" w:tplc="04090005" w:tentative="1">
+      <w:start w:val="1"/>
+      <w:numFmt w:val="bullet"/>
+      <w:lvlText w:val=""/>
+      <w:lvlJc w:val="left"/>
+      <w:pPr>
+        <w:ind w:left="2160" w:hanging="360"/>
+      </w:pPr>
+      <w:rPr>
+        <w:rFonts w:ascii="Wingdings" w:hAnsi="Wingdings" w:hint="default"/>
+      </w:rPr>
+    </w:lvl>
+    <w:lvl w:ilvl="3" w:tplc="04090001" w:tentative="1">
+      <w:start w:val="1"/>
+      <w:numFmt w:val="bullet"/>
+      <w:lvlText w:val=""/>
+      <w:lvlJc w:val="left"/>
+      <w:pPr>
+        <w:ind w:left="2880" w:hanging="360"/>
+      </w:pPr>
+      <w:rPr>
+        <w:rFonts w:ascii="Symbol" w:hAnsi="Symbol" w:hint="default"/>
+      </w:rPr>
+    </w:lvl>
+    <w:lvl w:ilvl="4" w:tplc="04090003" w:tentative="1">
+      <w:start w:val="1"/>
+      <w:numFmt w:val="bullet"/>
+      <w:lvlText w:val="o"/>
+      <w:lvlJc w:val="left"/>
+      <w:pPr>
+        <w:ind w:left="3600" w:hanging="360"/>
+      </w:pPr>
+      <w:rPr>
+        <w:rFonts w:ascii="Courier New" w:hAnsi="Courier New" w:cs="Courier New" w:hint="default"/>
+      </w:rPr>
+    </w:lvl>
+    <w:lvl w:ilvl="5" w:tplc="04090005" w:tentative="1">
+      <w:start w:val="1"/>
+      <w:numFmt w:val="bullet"/>
+      <w:lvlText w:val=""/>
+      <w:lvlJc w:val="left"/>
+      <w:pPr>
+        <w:ind w:left="4320" w:hanging="360"/>
+      </w:pPr>
+      <w:rPr>
+        <w:rFonts w:ascii="Wingdings" w:hAnsi="Wingdings" w:hint="default"/>
+      </w:rPr>
+    </w:lvl>
+    <w:lvl w:ilvl="6" w:tplc="04090001" w:tentative="1">
+      <w:start w:val="1"/>
+      <w:numFmt w:val="bullet"/>
+      <w:lvlText w:val=""/>
+      <w:lvlJc w:val="left"/>
+      <w:pPr>
+        <w:ind w:left="5040" w:hanging="360"/>
+      </w:pPr>
+      <w:rPr>
+        <w:rFonts w:ascii="Symbol" w:hAnsi="Symbol" w:hint="default"/>
+      </w:rPr>
+    </w:lvl>
+    <w:lvl w:ilvl="7" w:tplc="04090003" w:tentative="1">
+      <w:start w:val="1"/>
+      <w:numFmt w:val="bullet"/>
+      <w:lvlText w:val="o"/>
+      <w:lvlJc w:val="left"/>
+      <w:pPr>
+        <w:ind w:left="5760" w:hanging="360"/>
+      </w:pPr>
+      <w:rPr>
+        <w:rFonts w:ascii="Courier New" w:hAnsi="Courier New" w:cs="Courier New" w:hint="default"/>
+      </w:rPr>
+    </w:lvl>
+    <w:lvl w:ilvl="8" w:tplc="04090005" w:tentative="1">
+      <w:start w:val="1"/>
+      <w:numFmt w:val="bullet"/>
+      <w:lvlText w:val=""/>
+      <w:lvlJc w:val="left"/>
+      <w:pPr>
+        <w:ind w:left="6480" w:hanging="360"/>
+      </w:pPr>
+      <w:rPr>
+        <w:rFonts w:ascii="Wingdings" w:hAnsi="Wingdings" w:hint="default"/>
+      </w:rPr>
+    </w:lvl>
+  </w:abstractNum>
   <w:num w:numId="1">
+    <w:abstractNumId w:val="1"/>
+  </w:num>
+  <w:num w:numId="2">
     <w:abstractNumId w:val="0"/>
   </w:num>
 </w:numbering>
@@ -3195,6 +4634,29 @@
     <w:qFormat/>
     <w:rsid w:val="003506C5"/>
   </w:style>
+  <w:style w:type="paragraph" w:styleId="Heading1">
+    <w:name w:val="heading 1"/>
+    <w:basedOn w:val="Normal"/>
+    <w:next w:val="Normal"/>
+    <w:link w:val="Heading1Char"/>
+    <w:uiPriority w:val="9"/>
+    <w:qFormat/>
+    <w:rsid w:val="00494BDD"/>
+    <w:pPr>
+      <w:keepNext/>
+      <w:keepLines/>
+      <w:spacing w:before="480" w:after="0"/>
+      <w:outlineLvl w:val="0"/>
+    </w:pPr>
+    <w:rPr>
+      <w:rFonts w:asciiTheme="majorHAnsi" w:eastAsiaTheme="majorEastAsia" w:hAnsiTheme="majorHAnsi" w:cstheme="majorBidi"/>
+      <w:b/>
+      <w:bCs/>
+      <w:color w:val="365F91" w:themeColor="accent1" w:themeShade="BF"/>
+      <w:sz w:val="28"/>
+      <w:szCs w:val="28"/>
+    </w:rPr>
+  </w:style>
   <w:style w:type="character" w:default="1" w:styleId="DefaultParagraphFont">
     <w:name w:val="Default Paragraph Font"/>
     <w:uiPriority w:val="1"/>
@@ -3299,6 +4761,21 @@
     <w:pPr>
       <w:spacing w:after="0" w:line="240" w:lineRule="auto"/>
     </w:pPr>
+  </w:style>
+  <w:style w:type="character" w:customStyle="1" w:styleId="Heading1Char">
+    <w:name w:val="Heading 1 Char"/>
+    <w:basedOn w:val="DefaultParagraphFont"/>
+    <w:link w:val="Heading1"/>
+    <w:uiPriority w:val="9"/>
+    <w:rsid w:val="00494BDD"/>
+    <w:rPr>
+      <w:rFonts w:asciiTheme="majorHAnsi" w:eastAsiaTheme="majorEastAsia" w:hAnsiTheme="majorHAnsi" w:cstheme="majorBidi"/>
+      <w:b/>
+      <w:bCs/>
+      <w:color w:val="365F91" w:themeColor="accent1" w:themeShade="BF"/>
+      <w:sz w:val="28"/>
+      <w:szCs w:val="28"/>
+    </w:rPr>
   </w:style>
 </w:styles>
 </file>
@@ -3591,7 +5068,7 @@
 </file>
 
 <file path=customXml/itemProps1.xml><?xml version="1.0" encoding="utf-8"?>
-<ds:datastoreItem xmlns:ds="http://schemas.openxmlformats.org/officeDocument/2006/customXml" ds:itemID="{7F3E93FE-B1FD-4A7B-AE65-4189E2E31DA0}">
+<ds:datastoreItem xmlns:ds="http://schemas.openxmlformats.org/officeDocument/2006/customXml" ds:itemID="{58464931-F969-4B40-8A36-E9830C7710D1}">
   <ds:schemaRefs>
     <ds:schemaRef ds:uri="http://schemas.openxmlformats.org/officeDocument/2006/bibliography"/>
   </ds:schemaRefs>

</xml_diff>